<commit_message>
revert to rpz research sec.
</commit_message>
<xml_diff>
--- a/RPZ.docx
+++ b/RPZ.docx
@@ -7,7 +7,7 @@
         <w:pStyle w:val="1"/>
       </w:pPr>
       <w:r>
-        <w:t>Оглавление</w:t>
+        <w:t>Кваки сидят на лугу</w:t>
       </w:r>
     </w:p>
     <w:p>
@@ -156,10 +156,7 @@
         <w:fldChar w:fldCharType="separate"/>
       </w:r>
       <w:r>
-        <w:t>IC</w:t>
-      </w:r>
-      <w:r>
-        <w:t>Q</w:t>
+        <w:t>ICQ</w:t>
       </w:r>
       <w:r>
         <w:rPr>
@@ -296,23 +293,7 @@
           <w:b/>
           <w:bCs/>
         </w:rPr>
-        <w:t>Sk</w:t>
-      </w:r>
-      <w:r>
-        <w:rPr>
-          <w:rFonts w:eastAsia="Times New Roman"/>
-          <w:b/>
-          <w:bCs/>
-        </w:rPr>
-        <w:t>y</w:t>
-      </w:r>
-      <w:r>
-        <w:rPr>
-          <w:rFonts w:eastAsia="Times New Roman"/>
-          <w:b/>
-          <w:bCs/>
-        </w:rPr>
-        <w:t>pe</w:t>
+        <w:t>Skype</w:t>
       </w:r>
       <w:r>
         <w:rPr>
@@ -606,7 +587,6 @@
       <w:pPr>
         <w:rPr>
           <w:rFonts w:eastAsia="Times New Roman"/>
-          <w:lang w:val="en-US"/>
         </w:rPr>
       </w:pPr>
       <w:r>
@@ -618,7 +598,6 @@
       <w:r>
         <w:rPr>
           <w:rFonts w:eastAsia="Times New Roman"/>
-          <w:lang w:val="en-US"/>
         </w:rPr>
         <w:t xml:space="preserve"> </w:t>
       </w:r>
@@ -631,7 +610,6 @@
       <w:r>
         <w:rPr>
           <w:rFonts w:eastAsia="Times New Roman"/>
-          <w:lang w:val="en-US"/>
         </w:rPr>
         <w:t xml:space="preserve">, </w:t>
       </w:r>
@@ -644,7 +622,6 @@
       <w:r>
         <w:rPr>
           <w:rFonts w:eastAsia="Times New Roman"/>
-          <w:lang w:val="en-US"/>
         </w:rPr>
         <w:t xml:space="preserve"> </w:t>
       </w:r>
@@ -657,7 +634,6 @@
       <w:r>
         <w:rPr>
           <w:rFonts w:eastAsia="Times New Roman"/>
-          <w:lang w:val="en-US"/>
         </w:rPr>
         <w:t xml:space="preserve"> </w:t>
       </w:r>
@@ -670,7 +646,6 @@
       <w:r>
         <w:rPr>
           <w:rFonts w:eastAsia="Times New Roman"/>
-          <w:lang w:val="en-US"/>
         </w:rPr>
         <w:t xml:space="preserve"> </w:t>
       </w:r>
@@ -683,7 +658,6 @@
       <w:r>
         <w:rPr>
           <w:rFonts w:eastAsia="Times New Roman"/>
-          <w:lang w:val="en-US"/>
         </w:rPr>
         <w:t xml:space="preserve"> </w:t>
       </w:r>
@@ -696,7 +670,6 @@
       <w:r>
         <w:rPr>
           <w:rFonts w:eastAsia="Times New Roman"/>
-          <w:lang w:val="en-US"/>
         </w:rPr>
         <w:t>-</w:t>
       </w:r>
@@ -709,7 +682,6 @@
       <w:r>
         <w:rPr>
           <w:rFonts w:eastAsia="Times New Roman"/>
-          <w:lang w:val="en-US"/>
         </w:rPr>
         <w:t xml:space="preserve">, </w:t>
       </w:r>
@@ -722,7 +694,6 @@
       <w:r>
         <w:rPr>
           <w:rFonts w:eastAsia="Times New Roman"/>
-          <w:lang w:val="en-US"/>
         </w:rPr>
         <w:t>:</w:t>
       </w:r>
@@ -847,7 +818,7 @@
           <w:rStyle w:val="a7"/>
           <w:rFonts w:eastAsia="Times New Roman"/>
         </w:rPr>
-        <w:footnoteReference w:id="1"/>
+        <w:footnoteReference w:id="2"/>
       </w:r>
       <w:r>
         <w:rPr>
@@ -1471,7 +1442,7 @@
           <w:b/>
           <w:bCs/>
         </w:rPr>
-        <w:footnoteReference w:id="2"/>
+        <w:footnoteReference w:id="3"/>
       </w:r>
       <w:r>
         <w:rPr>
@@ -2517,7 +2488,7 @@
 
 <file path=word/endnotes.xml><?xml version="1.0" encoding="utf-8"?>
 <w:endnotes xmlns:ve="http://schemas.openxmlformats.org/markup-compatibility/2006" xmlns:o="urn:schemas-microsoft-com:office:office" xmlns:r="http://schemas.openxmlformats.org/officeDocument/2006/relationships" xmlns:m="http://schemas.openxmlformats.org/officeDocument/2006/math" xmlns:v="urn:schemas-microsoft-com:vml" xmlns:wp="http://schemas.openxmlformats.org/drawingml/2006/wordprocessingDrawing" xmlns:w10="urn:schemas-microsoft-com:office:word" xmlns:w="http://schemas.openxmlformats.org/wordprocessingml/2006/main" xmlns:wne="http://schemas.microsoft.com/office/word/2006/wordml">
-  <w:endnote w:type="separator" w:id="-1">
+  <w:endnote w:type="separator" w:id="0">
     <w:p>
       <w:pPr>
         <w:spacing w:after="0" w:line="240" w:lineRule="auto"/>
@@ -2527,7 +2498,7 @@
       </w:r>
     </w:p>
   </w:endnote>
-  <w:endnote w:type="continuationSeparator" w:id="0">
+  <w:endnote w:type="continuationSeparator" w:id="1">
     <w:p>
       <w:pPr>
         <w:spacing w:after="0" w:line="240" w:lineRule="auto"/>
@@ -2542,7 +2513,7 @@
 
 <file path=word/footnotes.xml><?xml version="1.0" encoding="utf-8"?>
 <w:footnotes xmlns:ve="http://schemas.openxmlformats.org/markup-compatibility/2006" xmlns:o="urn:schemas-microsoft-com:office:office" xmlns:r="http://schemas.openxmlformats.org/officeDocument/2006/relationships" xmlns:m="http://schemas.openxmlformats.org/officeDocument/2006/math" xmlns:v="urn:schemas-microsoft-com:vml" xmlns:wp="http://schemas.openxmlformats.org/drawingml/2006/wordprocessingDrawing" xmlns:w10="urn:schemas-microsoft-com:office:word" xmlns:w="http://schemas.openxmlformats.org/wordprocessingml/2006/main" xmlns:wne="http://schemas.microsoft.com/office/word/2006/wordml">
-  <w:footnote w:type="separator" w:id="-1">
+  <w:footnote w:type="separator" w:id="0">
     <w:p>
       <w:pPr>
         <w:spacing w:after="0" w:line="240" w:lineRule="auto"/>
@@ -2552,7 +2523,7 @@
       </w:r>
     </w:p>
   </w:footnote>
-  <w:footnote w:type="continuationSeparator" w:id="0">
+  <w:footnote w:type="continuationSeparator" w:id="1">
     <w:p>
       <w:pPr>
         <w:spacing w:after="0" w:line="240" w:lineRule="auto"/>
@@ -2562,7 +2533,7 @@
       </w:r>
     </w:p>
   </w:footnote>
-  <w:footnote w:id="1">
+  <w:footnote w:id="2">
     <w:p>
       <w:pPr>
         <w:pStyle w:val="a5"/>
@@ -2595,7 +2566,7 @@
       </w:r>
     </w:p>
   </w:footnote>
-  <w:footnote w:id="2">
+  <w:footnote w:id="3">
     <w:p>
       <w:pPr>
         <w:pStyle w:val="a5"/>
@@ -4210,7 +4181,7 @@
 </file>
 
 <file path=customXml/itemProps1.xml><?xml version="1.0" encoding="utf-8"?>
-<ds:datastoreItem xmlns:ds="http://schemas.openxmlformats.org/officeDocument/2006/customXml" ds:itemID="{4385E1EC-C5B5-4242-A4A1-C7F1C2541D11}">
+<ds:datastoreItem xmlns:ds="http://schemas.openxmlformats.org/officeDocument/2006/customXml" ds:itemID="{C5CD9F65-9C41-485A-8C82-FFB26974EBEC}">
   <ds:schemaRefs>
     <ds:schemaRef ds:uri="http://schemas.openxmlformats.org/officeDocument/2006/bibliography"/>
   </ds:schemaRefs>

</xml_diff>

<commit_message>
some more changes to research part of RPZ
</commit_message>
<xml_diff>
--- a/RPZ.docx
+++ b/RPZ.docx
@@ -4,22 +4,20 @@
   <w:body>
     <w:sdt>
       <w:sdtPr>
+        <w:rPr>
+          <w:rFonts w:ascii="Times New Roman" w:eastAsiaTheme="minorEastAsia" w:hAnsi="Times New Roman" w:cstheme="minorBidi"/>
+          <w:b w:val="0"/>
+          <w:bCs w:val="0"/>
+          <w:color w:val="auto"/>
+          <w:szCs w:val="22"/>
+          <w:lang w:eastAsia="ru-RU"/>
+        </w:rPr>
         <w:id w:val="1701001"/>
         <w:docPartObj>
           <w:docPartGallery w:val="Table of Contents"/>
           <w:docPartUnique/>
         </w:docPartObj>
       </w:sdtPr>
-      <w:sdtEndPr>
-        <w:rPr>
-          <w:rFonts w:ascii="Times New Roman" w:eastAsiaTheme="minorEastAsia" w:hAnsi="Times New Roman" w:cstheme="minorBidi"/>
-          <w:b w:val="0"/>
-          <w:bCs w:val="0"/>
-          <w:color w:val="auto"/>
-          <w:szCs w:val="22"/>
-          <w:lang w:eastAsia="ru-RU"/>
-        </w:rPr>
-      </w:sdtEndPr>
       <w:sdtContent>
         <w:p>
           <w:pPr>
@@ -36,7 +34,9 @@
               <w:tab w:val="right" w:leader="dot" w:pos="9345"/>
             </w:tabs>
             <w:rPr>
+              <w:rFonts w:asciiTheme="minorHAnsi" w:hAnsiTheme="minorHAnsi"/>
               <w:noProof/>
+              <w:sz w:val="22"/>
             </w:rPr>
           </w:pPr>
           <w:r>
@@ -48,13 +48,13 @@
           <w:r>
             <w:fldChar w:fldCharType="separate"/>
           </w:r>
-          <w:hyperlink w:anchor="_Toc272672457" w:history="1">
+          <w:hyperlink w:anchor="_Toc272673501" w:history="1">
             <w:r>
               <w:rPr>
                 <w:rStyle w:val="a4"/>
                 <w:noProof/>
               </w:rPr>
-              <w:t>Кваки сидят на лугу</w:t>
+              <w:t>Введение</w:t>
             </w:r>
             <w:r>
               <w:rPr>
@@ -75,7 +75,7 @@
                 <w:noProof/>
                 <w:webHidden/>
               </w:rPr>
-              <w:instrText xml:space="preserve"> PAGEREF _Toc272672457 \h </w:instrText>
+              <w:instrText xml:space="preserve"> PAGEREF _Toc272673501 \h </w:instrText>
             </w:r>
             <w:r>
               <w:rPr>
@@ -95,923 +95,7 @@
                 <w:noProof/>
                 <w:webHidden/>
               </w:rPr>
-              <w:t>1</w:t>
-            </w:r>
-            <w:r>
-              <w:rPr>
-                <w:noProof/>
-                <w:webHidden/>
-              </w:rPr>
-              <w:fldChar w:fldCharType="end"/>
-            </w:r>
-          </w:hyperlink>
-        </w:p>
-        <w:p>
-          <w:pPr>
-            <w:pStyle w:val="11"/>
-            <w:tabs>
-              <w:tab w:val="right" w:leader="dot" w:pos="9345"/>
-            </w:tabs>
-            <w:rPr>
-              <w:noProof/>
-            </w:rPr>
-          </w:pPr>
-          <w:hyperlink w:anchor="_Toc272672458" w:history="1">
-            <w:r>
-              <w:rPr>
-                <w:rStyle w:val="a4"/>
-                <w:noProof/>
-              </w:rPr>
-              <w:t>Введение</w:t>
-            </w:r>
-            <w:r>
-              <w:rPr>
-                <w:noProof/>
-                <w:webHidden/>
-              </w:rPr>
-              <w:tab/>
-            </w:r>
-            <w:r>
-              <w:rPr>
-                <w:noProof/>
-                <w:webHidden/>
-              </w:rPr>
-              <w:fldChar w:fldCharType="begin"/>
-            </w:r>
-            <w:r>
-              <w:rPr>
-                <w:noProof/>
-                <w:webHidden/>
-              </w:rPr>
-              <w:instrText xml:space="preserve"> PAGEREF _Toc272672458 \h </w:instrText>
-            </w:r>
-            <w:r>
-              <w:rPr>
-                <w:noProof/>
-                <w:webHidden/>
-              </w:rPr>
-            </w:r>
-            <w:r>
-              <w:rPr>
-                <w:noProof/>
-                <w:webHidden/>
-              </w:rPr>
-              <w:fldChar w:fldCharType="separate"/>
-            </w:r>
-            <w:r>
-              <w:rPr>
-                <w:noProof/>
-                <w:webHidden/>
-              </w:rPr>
               <w:t>2</w:t>
-            </w:r>
-            <w:r>
-              <w:rPr>
-                <w:noProof/>
-                <w:webHidden/>
-              </w:rPr>
-              <w:fldChar w:fldCharType="end"/>
-            </w:r>
-          </w:hyperlink>
-        </w:p>
-        <w:p>
-          <w:pPr>
-            <w:pStyle w:val="11"/>
-            <w:tabs>
-              <w:tab w:val="left" w:pos="440"/>
-              <w:tab w:val="right" w:leader="dot" w:pos="9345"/>
-            </w:tabs>
-            <w:rPr>
-              <w:noProof/>
-            </w:rPr>
-          </w:pPr>
-          <w:hyperlink w:anchor="_Toc272672459" w:history="1">
-            <w:r>
-              <w:rPr>
-                <w:rStyle w:val="a4"/>
-                <w:noProof/>
-              </w:rPr>
-              <w:t>1.</w:t>
-            </w:r>
-            <w:r>
-              <w:rPr>
-                <w:noProof/>
-              </w:rPr>
-              <w:tab/>
-            </w:r>
-            <w:r>
-              <w:rPr>
-                <w:rStyle w:val="a4"/>
-                <w:noProof/>
-              </w:rPr>
-              <w:t>Исследовательская часть</w:t>
-            </w:r>
-            <w:r>
-              <w:rPr>
-                <w:noProof/>
-                <w:webHidden/>
-              </w:rPr>
-              <w:tab/>
-            </w:r>
-            <w:r>
-              <w:rPr>
-                <w:noProof/>
-                <w:webHidden/>
-              </w:rPr>
-              <w:fldChar w:fldCharType="begin"/>
-            </w:r>
-            <w:r>
-              <w:rPr>
-                <w:noProof/>
-                <w:webHidden/>
-              </w:rPr>
-              <w:instrText xml:space="preserve"> PAGEREF _Toc272672459 \h </w:instrText>
-            </w:r>
-            <w:r>
-              <w:rPr>
-                <w:noProof/>
-                <w:webHidden/>
-              </w:rPr>
-            </w:r>
-            <w:r>
-              <w:rPr>
-                <w:noProof/>
-                <w:webHidden/>
-              </w:rPr>
-              <w:fldChar w:fldCharType="separate"/>
-            </w:r>
-            <w:r>
-              <w:rPr>
-                <w:noProof/>
-                <w:webHidden/>
-              </w:rPr>
-              <w:t>3</w:t>
-            </w:r>
-            <w:r>
-              <w:rPr>
-                <w:noProof/>
-                <w:webHidden/>
-              </w:rPr>
-              <w:fldChar w:fldCharType="end"/>
-            </w:r>
-          </w:hyperlink>
-        </w:p>
-        <w:p>
-          <w:pPr>
-            <w:pStyle w:val="21"/>
-            <w:tabs>
-              <w:tab w:val="left" w:pos="880"/>
-              <w:tab w:val="right" w:leader="dot" w:pos="9345"/>
-            </w:tabs>
-            <w:rPr>
-              <w:noProof/>
-            </w:rPr>
-          </w:pPr>
-          <w:hyperlink w:anchor="_Toc272672460" w:history="1">
-            <w:r>
-              <w:rPr>
-                <w:rStyle w:val="a4"/>
-                <w:noProof/>
-              </w:rPr>
-              <w:t>1.1.</w:t>
-            </w:r>
-            <w:r>
-              <w:rPr>
-                <w:noProof/>
-              </w:rPr>
-              <w:tab/>
-            </w:r>
-            <w:r>
-              <w:rPr>
-                <w:rStyle w:val="a4"/>
-                <w:noProof/>
-              </w:rPr>
-              <w:t>Анал</w:t>
-            </w:r>
-            <w:r>
-              <w:rPr>
-                <w:rStyle w:val="a4"/>
-                <w:noProof/>
-              </w:rPr>
-              <w:t>и</w:t>
-            </w:r>
-            <w:r>
-              <w:rPr>
-                <w:rStyle w:val="a4"/>
-                <w:noProof/>
-              </w:rPr>
-              <w:t>з</w:t>
-            </w:r>
-            <w:r>
-              <w:rPr>
-                <w:noProof/>
-                <w:webHidden/>
-              </w:rPr>
-              <w:tab/>
-            </w:r>
-            <w:r>
-              <w:rPr>
-                <w:noProof/>
-                <w:webHidden/>
-              </w:rPr>
-              <w:fldChar w:fldCharType="begin"/>
-            </w:r>
-            <w:r>
-              <w:rPr>
-                <w:noProof/>
-                <w:webHidden/>
-              </w:rPr>
-              <w:instrText xml:space="preserve"> PAGEREF _Toc272672460 \h </w:instrText>
-            </w:r>
-            <w:r>
-              <w:rPr>
-                <w:noProof/>
-                <w:webHidden/>
-              </w:rPr>
-            </w:r>
-            <w:r>
-              <w:rPr>
-                <w:noProof/>
-                <w:webHidden/>
-              </w:rPr>
-              <w:fldChar w:fldCharType="separate"/>
-            </w:r>
-            <w:r>
-              <w:rPr>
-                <w:noProof/>
-                <w:webHidden/>
-              </w:rPr>
-              <w:t>3</w:t>
-            </w:r>
-            <w:r>
-              <w:rPr>
-                <w:noProof/>
-                <w:webHidden/>
-              </w:rPr>
-              <w:fldChar w:fldCharType="end"/>
-            </w:r>
-          </w:hyperlink>
-        </w:p>
-        <w:p>
-          <w:pPr>
-            <w:pStyle w:val="31"/>
-            <w:tabs>
-              <w:tab w:val="left" w:pos="1320"/>
-              <w:tab w:val="right" w:leader="dot" w:pos="9345"/>
-            </w:tabs>
-            <w:rPr>
-              <w:noProof/>
-            </w:rPr>
-          </w:pPr>
-          <w:hyperlink w:anchor="_Toc272672461" w:history="1">
-            <w:r>
-              <w:rPr>
-                <w:rStyle w:val="a4"/>
-                <w:noProof/>
-              </w:rPr>
-              <w:t>1.1.1.</w:t>
-            </w:r>
-            <w:r>
-              <w:rPr>
-                <w:noProof/>
-              </w:rPr>
-              <w:tab/>
-            </w:r>
-            <w:r>
-              <w:rPr>
-                <w:rStyle w:val="a4"/>
-                <w:noProof/>
-              </w:rPr>
-              <w:t>ICQ</w:t>
-            </w:r>
-            <w:r>
-              <w:rPr>
-                <w:noProof/>
-                <w:webHidden/>
-              </w:rPr>
-              <w:tab/>
-            </w:r>
-            <w:r>
-              <w:rPr>
-                <w:noProof/>
-                <w:webHidden/>
-              </w:rPr>
-              <w:fldChar w:fldCharType="begin"/>
-            </w:r>
-            <w:r>
-              <w:rPr>
-                <w:noProof/>
-                <w:webHidden/>
-              </w:rPr>
-              <w:instrText xml:space="preserve"> PAGEREF _Toc272672461 \h </w:instrText>
-            </w:r>
-            <w:r>
-              <w:rPr>
-                <w:noProof/>
-                <w:webHidden/>
-              </w:rPr>
-            </w:r>
-            <w:r>
-              <w:rPr>
-                <w:noProof/>
-                <w:webHidden/>
-              </w:rPr>
-              <w:fldChar w:fldCharType="separate"/>
-            </w:r>
-            <w:r>
-              <w:rPr>
-                <w:noProof/>
-                <w:webHidden/>
-              </w:rPr>
-              <w:t>3</w:t>
-            </w:r>
-            <w:r>
-              <w:rPr>
-                <w:noProof/>
-                <w:webHidden/>
-              </w:rPr>
-              <w:fldChar w:fldCharType="end"/>
-            </w:r>
-          </w:hyperlink>
-        </w:p>
-        <w:p>
-          <w:pPr>
-            <w:pStyle w:val="31"/>
-            <w:tabs>
-              <w:tab w:val="left" w:pos="1320"/>
-              <w:tab w:val="right" w:leader="dot" w:pos="9345"/>
-            </w:tabs>
-            <w:rPr>
-              <w:noProof/>
-            </w:rPr>
-          </w:pPr>
-          <w:hyperlink w:anchor="_Toc272672462" w:history="1">
-            <w:r>
-              <w:rPr>
-                <w:rStyle w:val="a4"/>
-                <w:rFonts w:eastAsia="Times New Roman"/>
-                <w:noProof/>
-              </w:rPr>
-              <w:t>1.1.2.</w:t>
-            </w:r>
-            <w:r>
-              <w:rPr>
-                <w:noProof/>
-              </w:rPr>
-              <w:tab/>
-            </w:r>
-            <w:r>
-              <w:rPr>
-                <w:rStyle w:val="a4"/>
-                <w:rFonts w:eastAsia="Times New Roman"/>
-                <w:noProof/>
-              </w:rPr>
-              <w:t>Windows Live Messenger</w:t>
-            </w:r>
-            <w:r>
-              <w:rPr>
-                <w:noProof/>
-                <w:webHidden/>
-              </w:rPr>
-              <w:tab/>
-            </w:r>
-            <w:r>
-              <w:rPr>
-                <w:noProof/>
-                <w:webHidden/>
-              </w:rPr>
-              <w:fldChar w:fldCharType="begin"/>
-            </w:r>
-            <w:r>
-              <w:rPr>
-                <w:noProof/>
-                <w:webHidden/>
-              </w:rPr>
-              <w:instrText xml:space="preserve"> PAGEREF _Toc272672462 \h </w:instrText>
-            </w:r>
-            <w:r>
-              <w:rPr>
-                <w:noProof/>
-                <w:webHidden/>
-              </w:rPr>
-            </w:r>
-            <w:r>
-              <w:rPr>
-                <w:noProof/>
-                <w:webHidden/>
-              </w:rPr>
-              <w:fldChar w:fldCharType="separate"/>
-            </w:r>
-            <w:r>
-              <w:rPr>
-                <w:noProof/>
-                <w:webHidden/>
-              </w:rPr>
-              <w:t>4</w:t>
-            </w:r>
-            <w:r>
-              <w:rPr>
-                <w:noProof/>
-                <w:webHidden/>
-              </w:rPr>
-              <w:fldChar w:fldCharType="end"/>
-            </w:r>
-          </w:hyperlink>
-        </w:p>
-        <w:p>
-          <w:pPr>
-            <w:pStyle w:val="31"/>
-            <w:tabs>
-              <w:tab w:val="left" w:pos="1320"/>
-              <w:tab w:val="right" w:leader="dot" w:pos="9345"/>
-            </w:tabs>
-            <w:rPr>
-              <w:noProof/>
-            </w:rPr>
-          </w:pPr>
-          <w:hyperlink w:anchor="_Toc272672463" w:history="1">
-            <w:r>
-              <w:rPr>
-                <w:rStyle w:val="a4"/>
-                <w:rFonts w:eastAsia="Times New Roman"/>
-                <w:noProof/>
-              </w:rPr>
-              <w:t>1.1.3.</w:t>
-            </w:r>
-            <w:r>
-              <w:rPr>
-                <w:noProof/>
-              </w:rPr>
-              <w:tab/>
-            </w:r>
-            <w:r>
-              <w:rPr>
-                <w:rStyle w:val="a4"/>
-                <w:rFonts w:eastAsia="Times New Roman"/>
-                <w:noProof/>
-              </w:rPr>
-              <w:t>Skype</w:t>
-            </w:r>
-            <w:r>
-              <w:rPr>
-                <w:noProof/>
-                <w:webHidden/>
-              </w:rPr>
-              <w:tab/>
-            </w:r>
-            <w:r>
-              <w:rPr>
-                <w:noProof/>
-                <w:webHidden/>
-              </w:rPr>
-              <w:fldChar w:fldCharType="begin"/>
-            </w:r>
-            <w:r>
-              <w:rPr>
-                <w:noProof/>
-                <w:webHidden/>
-              </w:rPr>
-              <w:instrText xml:space="preserve"> PAGEREF _Toc272672463 \h </w:instrText>
-            </w:r>
-            <w:r>
-              <w:rPr>
-                <w:noProof/>
-                <w:webHidden/>
-              </w:rPr>
-            </w:r>
-            <w:r>
-              <w:rPr>
-                <w:noProof/>
-                <w:webHidden/>
-              </w:rPr>
-              <w:fldChar w:fldCharType="separate"/>
-            </w:r>
-            <w:r>
-              <w:rPr>
-                <w:noProof/>
-                <w:webHidden/>
-              </w:rPr>
-              <w:t>4</w:t>
-            </w:r>
-            <w:r>
-              <w:rPr>
-                <w:noProof/>
-                <w:webHidden/>
-              </w:rPr>
-              <w:fldChar w:fldCharType="end"/>
-            </w:r>
-          </w:hyperlink>
-        </w:p>
-        <w:p>
-          <w:pPr>
-            <w:pStyle w:val="31"/>
-            <w:tabs>
-              <w:tab w:val="left" w:pos="1320"/>
-              <w:tab w:val="right" w:leader="dot" w:pos="9345"/>
-            </w:tabs>
-            <w:rPr>
-              <w:noProof/>
-            </w:rPr>
-          </w:pPr>
-          <w:hyperlink w:anchor="_Toc272672464" w:history="1">
-            <w:r>
-              <w:rPr>
-                <w:rStyle w:val="a4"/>
-                <w:rFonts w:eastAsia="Times New Roman"/>
-                <w:noProof/>
-              </w:rPr>
-              <w:t>1.1.4.</w:t>
-            </w:r>
-            <w:r>
-              <w:rPr>
-                <w:noProof/>
-              </w:rPr>
-              <w:tab/>
-            </w:r>
-            <w:r>
-              <w:rPr>
-                <w:rStyle w:val="a4"/>
-                <w:rFonts w:eastAsia="Times New Roman"/>
-                <w:noProof/>
-              </w:rPr>
-              <w:t>Google Talk</w:t>
-            </w:r>
-            <w:r>
-              <w:rPr>
-                <w:noProof/>
-                <w:webHidden/>
-              </w:rPr>
-              <w:tab/>
-            </w:r>
-            <w:r>
-              <w:rPr>
-                <w:noProof/>
-                <w:webHidden/>
-              </w:rPr>
-              <w:fldChar w:fldCharType="begin"/>
-            </w:r>
-            <w:r>
-              <w:rPr>
-                <w:noProof/>
-                <w:webHidden/>
-              </w:rPr>
-              <w:instrText xml:space="preserve"> PAGEREF _Toc272672464 \h </w:instrText>
-            </w:r>
-            <w:r>
-              <w:rPr>
-                <w:noProof/>
-                <w:webHidden/>
-              </w:rPr>
-            </w:r>
-            <w:r>
-              <w:rPr>
-                <w:noProof/>
-                <w:webHidden/>
-              </w:rPr>
-              <w:fldChar w:fldCharType="separate"/>
-            </w:r>
-            <w:r>
-              <w:rPr>
-                <w:noProof/>
-                <w:webHidden/>
-              </w:rPr>
-              <w:t>5</w:t>
-            </w:r>
-            <w:r>
-              <w:rPr>
-                <w:noProof/>
-                <w:webHidden/>
-              </w:rPr>
-              <w:fldChar w:fldCharType="end"/>
-            </w:r>
-          </w:hyperlink>
-        </w:p>
-        <w:p>
-          <w:pPr>
-            <w:pStyle w:val="31"/>
-            <w:tabs>
-              <w:tab w:val="left" w:pos="1320"/>
-              <w:tab w:val="right" w:leader="dot" w:pos="9345"/>
-            </w:tabs>
-            <w:rPr>
-              <w:noProof/>
-            </w:rPr>
-          </w:pPr>
-          <w:hyperlink w:anchor="_Toc272672465" w:history="1">
-            <w:r>
-              <w:rPr>
-                <w:rStyle w:val="a4"/>
-                <w:rFonts w:eastAsia="Times New Roman"/>
-                <w:noProof/>
-              </w:rPr>
-              <w:t>1.1.5.</w:t>
-            </w:r>
-            <w:r>
-              <w:rPr>
-                <w:noProof/>
-              </w:rPr>
-              <w:tab/>
-            </w:r>
-            <w:r>
-              <w:rPr>
-                <w:rStyle w:val="a4"/>
-                <w:rFonts w:eastAsia="Times New Roman"/>
-                <w:noProof/>
-              </w:rPr>
-              <w:t>IRC</w:t>
-            </w:r>
-            <w:r>
-              <w:rPr>
-                <w:noProof/>
-                <w:webHidden/>
-              </w:rPr>
-              <w:tab/>
-            </w:r>
-            <w:r>
-              <w:rPr>
-                <w:noProof/>
-                <w:webHidden/>
-              </w:rPr>
-              <w:fldChar w:fldCharType="begin"/>
-            </w:r>
-            <w:r>
-              <w:rPr>
-                <w:noProof/>
-                <w:webHidden/>
-              </w:rPr>
-              <w:instrText xml:space="preserve"> PAGEREF _Toc272672465 \h </w:instrText>
-            </w:r>
-            <w:r>
-              <w:rPr>
-                <w:noProof/>
-                <w:webHidden/>
-              </w:rPr>
-            </w:r>
-            <w:r>
-              <w:rPr>
-                <w:noProof/>
-                <w:webHidden/>
-              </w:rPr>
-              <w:fldChar w:fldCharType="separate"/>
-            </w:r>
-            <w:r>
-              <w:rPr>
-                <w:noProof/>
-                <w:webHidden/>
-              </w:rPr>
-              <w:t>5</w:t>
-            </w:r>
-            <w:r>
-              <w:rPr>
-                <w:noProof/>
-                <w:webHidden/>
-              </w:rPr>
-              <w:fldChar w:fldCharType="end"/>
-            </w:r>
-          </w:hyperlink>
-        </w:p>
-        <w:p>
-          <w:pPr>
-            <w:pStyle w:val="31"/>
-            <w:tabs>
-              <w:tab w:val="left" w:pos="1320"/>
-              <w:tab w:val="right" w:leader="dot" w:pos="9345"/>
-            </w:tabs>
-            <w:rPr>
-              <w:noProof/>
-            </w:rPr>
-          </w:pPr>
-          <w:hyperlink w:anchor="_Toc272672466" w:history="1">
-            <w:r>
-              <w:rPr>
-                <w:rStyle w:val="a4"/>
-                <w:rFonts w:eastAsia="Times New Roman"/>
-                <w:noProof/>
-              </w:rPr>
-              <w:t>1.1.6.</w:t>
-            </w:r>
-            <w:r>
-              <w:rPr>
-                <w:noProof/>
-              </w:rPr>
-              <w:tab/>
-            </w:r>
-            <w:r>
-              <w:rPr>
-                <w:rStyle w:val="a4"/>
-                <w:rFonts w:eastAsia="Times New Roman"/>
-                <w:noProof/>
-              </w:rPr>
-              <w:t>Веб-чаты</w:t>
-            </w:r>
-            <w:r>
-              <w:rPr>
-                <w:noProof/>
-                <w:webHidden/>
-              </w:rPr>
-              <w:tab/>
-            </w:r>
-            <w:r>
-              <w:rPr>
-                <w:noProof/>
-                <w:webHidden/>
-              </w:rPr>
-              <w:fldChar w:fldCharType="begin"/>
-            </w:r>
-            <w:r>
-              <w:rPr>
-                <w:noProof/>
-                <w:webHidden/>
-              </w:rPr>
-              <w:instrText xml:space="preserve"> PAGEREF _Toc272672466 \h </w:instrText>
-            </w:r>
-            <w:r>
-              <w:rPr>
-                <w:noProof/>
-                <w:webHidden/>
-              </w:rPr>
-            </w:r>
-            <w:r>
-              <w:rPr>
-                <w:noProof/>
-                <w:webHidden/>
-              </w:rPr>
-              <w:fldChar w:fldCharType="separate"/>
-            </w:r>
-            <w:r>
-              <w:rPr>
-                <w:noProof/>
-                <w:webHidden/>
-              </w:rPr>
-              <w:t>6</w:t>
-            </w:r>
-            <w:r>
-              <w:rPr>
-                <w:noProof/>
-                <w:webHidden/>
-              </w:rPr>
-              <w:fldChar w:fldCharType="end"/>
-            </w:r>
-          </w:hyperlink>
-        </w:p>
-        <w:p>
-          <w:pPr>
-            <w:pStyle w:val="21"/>
-            <w:tabs>
-              <w:tab w:val="left" w:pos="880"/>
-              <w:tab w:val="right" w:leader="dot" w:pos="9345"/>
-            </w:tabs>
-            <w:rPr>
-              <w:noProof/>
-            </w:rPr>
-          </w:pPr>
-          <w:hyperlink w:anchor="_Toc272672467" w:history="1">
-            <w:r>
-              <w:rPr>
-                <w:rStyle w:val="a4"/>
-                <w:rFonts w:eastAsia="Times New Roman"/>
-                <w:noProof/>
-              </w:rPr>
-              <w:t>1.2.</w:t>
-            </w:r>
-            <w:r>
-              <w:rPr>
-                <w:noProof/>
-              </w:rPr>
-              <w:tab/>
-            </w:r>
-            <w:r>
-              <w:rPr>
-                <w:rStyle w:val="a4"/>
-                <w:rFonts w:eastAsia="Times New Roman"/>
-                <w:noProof/>
-              </w:rPr>
-              <w:t>Результаты обзорного анализа</w:t>
-            </w:r>
-            <w:r>
-              <w:rPr>
-                <w:noProof/>
-                <w:webHidden/>
-              </w:rPr>
-              <w:tab/>
-            </w:r>
-            <w:r>
-              <w:rPr>
-                <w:noProof/>
-                <w:webHidden/>
-              </w:rPr>
-              <w:fldChar w:fldCharType="begin"/>
-            </w:r>
-            <w:r>
-              <w:rPr>
-                <w:noProof/>
-                <w:webHidden/>
-              </w:rPr>
-              <w:instrText xml:space="preserve"> PAGEREF _Toc272672467 \h </w:instrText>
-            </w:r>
-            <w:r>
-              <w:rPr>
-                <w:noProof/>
-                <w:webHidden/>
-              </w:rPr>
-            </w:r>
-            <w:r>
-              <w:rPr>
-                <w:noProof/>
-                <w:webHidden/>
-              </w:rPr>
-              <w:fldChar w:fldCharType="separate"/>
-            </w:r>
-            <w:r>
-              <w:rPr>
-                <w:noProof/>
-                <w:webHidden/>
-              </w:rPr>
-              <w:t>7</w:t>
-            </w:r>
-            <w:r>
-              <w:rPr>
-                <w:noProof/>
-                <w:webHidden/>
-              </w:rPr>
-              <w:fldChar w:fldCharType="end"/>
-            </w:r>
-          </w:hyperlink>
-        </w:p>
-        <w:p>
-          <w:pPr>
-            <w:pStyle w:val="21"/>
-            <w:tabs>
-              <w:tab w:val="left" w:pos="880"/>
-              <w:tab w:val="right" w:leader="dot" w:pos="9345"/>
-            </w:tabs>
-            <w:rPr>
-              <w:noProof/>
-            </w:rPr>
-          </w:pPr>
-          <w:hyperlink w:anchor="_Toc272672468" w:history="1">
-            <w:r>
-              <w:rPr>
-                <w:rStyle w:val="a4"/>
-                <w:rFonts w:eastAsia="Times New Roman"/>
-                <w:noProof/>
-              </w:rPr>
-              <w:t>1.3.</w:t>
-            </w:r>
-            <w:r>
-              <w:rPr>
-                <w:noProof/>
-              </w:rPr>
-              <w:tab/>
-            </w:r>
-            <w:r>
-              <w:rPr>
-                <w:rStyle w:val="a4"/>
-                <w:rFonts w:eastAsia="Times New Roman"/>
-                <w:noProof/>
-              </w:rPr>
-              <w:t>Вывод</w:t>
-            </w:r>
-            <w:r>
-              <w:rPr>
-                <w:noProof/>
-                <w:webHidden/>
-              </w:rPr>
-              <w:tab/>
-            </w:r>
-            <w:r>
-              <w:rPr>
-                <w:noProof/>
-                <w:webHidden/>
-              </w:rPr>
-              <w:fldChar w:fldCharType="begin"/>
-            </w:r>
-            <w:r>
-              <w:rPr>
-                <w:noProof/>
-                <w:webHidden/>
-              </w:rPr>
-              <w:instrText xml:space="preserve"> PAGEREF _Toc272672468 \h </w:instrText>
-            </w:r>
-            <w:r>
-              <w:rPr>
-                <w:noProof/>
-                <w:webHidden/>
-              </w:rPr>
-            </w:r>
-            <w:r>
-              <w:rPr>
-                <w:noProof/>
-                <w:webHidden/>
-              </w:rPr>
-              <w:fldChar w:fldCharType="separate"/>
-            </w:r>
-            <w:r>
-              <w:rPr>
-                <w:noProof/>
-                <w:webHidden/>
-              </w:rPr>
-              <w:t>8</w:t>
             </w:r>
             <w:r>
               <w:rPr>
@@ -1030,20 +114,24 @@
               <w:tab w:val="right" w:leader="dot" w:pos="9345"/>
             </w:tabs>
             <w:rPr>
+              <w:rFonts w:asciiTheme="minorHAnsi" w:hAnsiTheme="minorHAnsi"/>
               <w:noProof/>
+              <w:sz w:val="22"/>
             </w:rPr>
           </w:pPr>
-          <w:hyperlink w:anchor="_Toc272672469" w:history="1">
+          <w:hyperlink w:anchor="_Toc272673502" w:history="1">
             <w:r>
               <w:rPr>
                 <w:rStyle w:val="a4"/>
                 <w:noProof/>
               </w:rPr>
-              <w:t>2.</w:t>
-            </w:r>
-            <w:r>
-              <w:rPr>
-                <w:noProof/>
+              <w:t>1.</w:t>
+            </w:r>
+            <w:r>
+              <w:rPr>
+                <w:rFonts w:asciiTheme="minorHAnsi" w:hAnsiTheme="minorHAnsi"/>
+                <w:noProof/>
+                <w:sz w:val="22"/>
               </w:rPr>
               <w:tab/>
             </w:r>
@@ -1052,7 +140,7 @@
                 <w:rStyle w:val="a4"/>
                 <w:noProof/>
               </w:rPr>
-              <w:t>Конструкторская часть</w:t>
+              <w:t>Исследовательская часть</w:t>
             </w:r>
             <w:r>
               <w:rPr>
@@ -1073,7 +161,7 @@
                 <w:noProof/>
                 <w:webHidden/>
               </w:rPr>
-              <w:instrText xml:space="preserve"> PAGEREF _Toc272672469 \h </w:instrText>
+              <w:instrText xml:space="preserve"> PAGEREF _Toc272673502 \h </w:instrText>
             </w:r>
             <w:r>
               <w:rPr>
@@ -1093,7 +181,795 @@
                 <w:noProof/>
                 <w:webHidden/>
               </w:rPr>
-              <w:t>11</w:t>
+              <w:t>3</w:t>
+            </w:r>
+            <w:r>
+              <w:rPr>
+                <w:noProof/>
+                <w:webHidden/>
+              </w:rPr>
+              <w:fldChar w:fldCharType="end"/>
+            </w:r>
+          </w:hyperlink>
+        </w:p>
+        <w:p>
+          <w:pPr>
+            <w:pStyle w:val="21"/>
+            <w:tabs>
+              <w:tab w:val="left" w:pos="1100"/>
+              <w:tab w:val="right" w:leader="dot" w:pos="9345"/>
+            </w:tabs>
+            <w:rPr>
+              <w:rFonts w:asciiTheme="minorHAnsi" w:hAnsiTheme="minorHAnsi"/>
+              <w:noProof/>
+              <w:sz w:val="22"/>
+            </w:rPr>
+          </w:pPr>
+          <w:hyperlink w:anchor="_Toc272673503" w:history="1">
+            <w:r>
+              <w:rPr>
+                <w:rStyle w:val="a4"/>
+                <w:noProof/>
+              </w:rPr>
+              <w:t>1.1.</w:t>
+            </w:r>
+            <w:r>
+              <w:rPr>
+                <w:rFonts w:asciiTheme="minorHAnsi" w:hAnsiTheme="minorHAnsi"/>
+                <w:noProof/>
+                <w:sz w:val="22"/>
+              </w:rPr>
+              <w:tab/>
+            </w:r>
+            <w:r>
+              <w:rPr>
+                <w:rStyle w:val="a4"/>
+                <w:noProof/>
+              </w:rPr>
+              <w:t>Анализ существующих систем</w:t>
+            </w:r>
+            <w:r>
+              <w:rPr>
+                <w:noProof/>
+                <w:webHidden/>
+              </w:rPr>
+              <w:tab/>
+            </w:r>
+            <w:r>
+              <w:rPr>
+                <w:noProof/>
+                <w:webHidden/>
+              </w:rPr>
+              <w:fldChar w:fldCharType="begin"/>
+            </w:r>
+            <w:r>
+              <w:rPr>
+                <w:noProof/>
+                <w:webHidden/>
+              </w:rPr>
+              <w:instrText xml:space="preserve"> PAGEREF _Toc272673503 \h </w:instrText>
+            </w:r>
+            <w:r>
+              <w:rPr>
+                <w:noProof/>
+                <w:webHidden/>
+              </w:rPr>
+            </w:r>
+            <w:r>
+              <w:rPr>
+                <w:noProof/>
+                <w:webHidden/>
+              </w:rPr>
+              <w:fldChar w:fldCharType="separate"/>
+            </w:r>
+            <w:r>
+              <w:rPr>
+                <w:noProof/>
+                <w:webHidden/>
+              </w:rPr>
+              <w:t>4</w:t>
+            </w:r>
+            <w:r>
+              <w:rPr>
+                <w:noProof/>
+                <w:webHidden/>
+              </w:rPr>
+              <w:fldChar w:fldCharType="end"/>
+            </w:r>
+          </w:hyperlink>
+        </w:p>
+        <w:p>
+          <w:pPr>
+            <w:pStyle w:val="31"/>
+            <w:tabs>
+              <w:tab w:val="left" w:pos="1540"/>
+              <w:tab w:val="right" w:leader="dot" w:pos="9345"/>
+            </w:tabs>
+            <w:rPr>
+              <w:rFonts w:asciiTheme="minorHAnsi" w:hAnsiTheme="minorHAnsi"/>
+              <w:noProof/>
+              <w:sz w:val="22"/>
+            </w:rPr>
+          </w:pPr>
+          <w:hyperlink w:anchor="_Toc272673504" w:history="1">
+            <w:r>
+              <w:rPr>
+                <w:rStyle w:val="a4"/>
+                <w:noProof/>
+              </w:rPr>
+              <w:t>1.1.1.</w:t>
+            </w:r>
+            <w:r>
+              <w:rPr>
+                <w:rFonts w:asciiTheme="minorHAnsi" w:hAnsiTheme="minorHAnsi"/>
+                <w:noProof/>
+                <w:sz w:val="22"/>
+              </w:rPr>
+              <w:tab/>
+            </w:r>
+            <w:r>
+              <w:rPr>
+                <w:rStyle w:val="a4"/>
+                <w:noProof/>
+              </w:rPr>
+              <w:t>ICQ</w:t>
+            </w:r>
+            <w:r>
+              <w:rPr>
+                <w:noProof/>
+                <w:webHidden/>
+              </w:rPr>
+              <w:tab/>
+            </w:r>
+            <w:r>
+              <w:rPr>
+                <w:noProof/>
+                <w:webHidden/>
+              </w:rPr>
+              <w:fldChar w:fldCharType="begin"/>
+            </w:r>
+            <w:r>
+              <w:rPr>
+                <w:noProof/>
+                <w:webHidden/>
+              </w:rPr>
+              <w:instrText xml:space="preserve"> PAGEREF _Toc272673504 \h </w:instrText>
+            </w:r>
+            <w:r>
+              <w:rPr>
+                <w:noProof/>
+                <w:webHidden/>
+              </w:rPr>
+            </w:r>
+            <w:r>
+              <w:rPr>
+                <w:noProof/>
+                <w:webHidden/>
+              </w:rPr>
+              <w:fldChar w:fldCharType="separate"/>
+            </w:r>
+            <w:r>
+              <w:rPr>
+                <w:noProof/>
+                <w:webHidden/>
+              </w:rPr>
+              <w:t>4</w:t>
+            </w:r>
+            <w:r>
+              <w:rPr>
+                <w:noProof/>
+                <w:webHidden/>
+              </w:rPr>
+              <w:fldChar w:fldCharType="end"/>
+            </w:r>
+          </w:hyperlink>
+        </w:p>
+        <w:p>
+          <w:pPr>
+            <w:pStyle w:val="31"/>
+            <w:tabs>
+              <w:tab w:val="left" w:pos="1540"/>
+              <w:tab w:val="right" w:leader="dot" w:pos="9345"/>
+            </w:tabs>
+            <w:rPr>
+              <w:rFonts w:asciiTheme="minorHAnsi" w:hAnsiTheme="minorHAnsi"/>
+              <w:noProof/>
+              <w:sz w:val="22"/>
+            </w:rPr>
+          </w:pPr>
+          <w:hyperlink w:anchor="_Toc272673505" w:history="1">
+            <w:r>
+              <w:rPr>
+                <w:rStyle w:val="a4"/>
+                <w:rFonts w:eastAsia="Times New Roman"/>
+                <w:noProof/>
+              </w:rPr>
+              <w:t>1.1.2.</w:t>
+            </w:r>
+            <w:r>
+              <w:rPr>
+                <w:rFonts w:asciiTheme="minorHAnsi" w:hAnsiTheme="minorHAnsi"/>
+                <w:noProof/>
+                <w:sz w:val="22"/>
+              </w:rPr>
+              <w:tab/>
+            </w:r>
+            <w:r>
+              <w:rPr>
+                <w:rStyle w:val="a4"/>
+                <w:rFonts w:eastAsia="Times New Roman"/>
+                <w:noProof/>
+              </w:rPr>
+              <w:t>Windows Live Messenger</w:t>
+            </w:r>
+            <w:r>
+              <w:rPr>
+                <w:noProof/>
+                <w:webHidden/>
+              </w:rPr>
+              <w:tab/>
+            </w:r>
+            <w:r>
+              <w:rPr>
+                <w:noProof/>
+                <w:webHidden/>
+              </w:rPr>
+              <w:fldChar w:fldCharType="begin"/>
+            </w:r>
+            <w:r>
+              <w:rPr>
+                <w:noProof/>
+                <w:webHidden/>
+              </w:rPr>
+              <w:instrText xml:space="preserve"> PAGEREF _Toc272673505 \h </w:instrText>
+            </w:r>
+            <w:r>
+              <w:rPr>
+                <w:noProof/>
+                <w:webHidden/>
+              </w:rPr>
+            </w:r>
+            <w:r>
+              <w:rPr>
+                <w:noProof/>
+                <w:webHidden/>
+              </w:rPr>
+              <w:fldChar w:fldCharType="separate"/>
+            </w:r>
+            <w:r>
+              <w:rPr>
+                <w:noProof/>
+                <w:webHidden/>
+              </w:rPr>
+              <w:t>4</w:t>
+            </w:r>
+            <w:r>
+              <w:rPr>
+                <w:noProof/>
+                <w:webHidden/>
+              </w:rPr>
+              <w:fldChar w:fldCharType="end"/>
+            </w:r>
+          </w:hyperlink>
+        </w:p>
+        <w:p>
+          <w:pPr>
+            <w:pStyle w:val="31"/>
+            <w:tabs>
+              <w:tab w:val="left" w:pos="1540"/>
+              <w:tab w:val="right" w:leader="dot" w:pos="9345"/>
+            </w:tabs>
+            <w:rPr>
+              <w:rFonts w:asciiTheme="minorHAnsi" w:hAnsiTheme="minorHAnsi"/>
+              <w:noProof/>
+              <w:sz w:val="22"/>
+            </w:rPr>
+          </w:pPr>
+          <w:hyperlink w:anchor="_Toc272673506" w:history="1">
+            <w:r>
+              <w:rPr>
+                <w:rStyle w:val="a4"/>
+                <w:rFonts w:eastAsia="Times New Roman"/>
+                <w:noProof/>
+              </w:rPr>
+              <w:t>1.1.3.</w:t>
+            </w:r>
+            <w:r>
+              <w:rPr>
+                <w:rFonts w:asciiTheme="minorHAnsi" w:hAnsiTheme="minorHAnsi"/>
+                <w:noProof/>
+                <w:sz w:val="22"/>
+              </w:rPr>
+              <w:tab/>
+            </w:r>
+            <w:r>
+              <w:rPr>
+                <w:rStyle w:val="a4"/>
+                <w:rFonts w:eastAsia="Times New Roman"/>
+                <w:noProof/>
+              </w:rPr>
+              <w:t>Skype</w:t>
+            </w:r>
+            <w:r>
+              <w:rPr>
+                <w:noProof/>
+                <w:webHidden/>
+              </w:rPr>
+              <w:tab/>
+            </w:r>
+            <w:r>
+              <w:rPr>
+                <w:noProof/>
+                <w:webHidden/>
+              </w:rPr>
+              <w:fldChar w:fldCharType="begin"/>
+            </w:r>
+            <w:r>
+              <w:rPr>
+                <w:noProof/>
+                <w:webHidden/>
+              </w:rPr>
+              <w:instrText xml:space="preserve"> PAGEREF _Toc272673506 \h </w:instrText>
+            </w:r>
+            <w:r>
+              <w:rPr>
+                <w:noProof/>
+                <w:webHidden/>
+              </w:rPr>
+            </w:r>
+            <w:r>
+              <w:rPr>
+                <w:noProof/>
+                <w:webHidden/>
+              </w:rPr>
+              <w:fldChar w:fldCharType="separate"/>
+            </w:r>
+            <w:r>
+              <w:rPr>
+                <w:noProof/>
+                <w:webHidden/>
+              </w:rPr>
+              <w:t>5</w:t>
+            </w:r>
+            <w:r>
+              <w:rPr>
+                <w:noProof/>
+                <w:webHidden/>
+              </w:rPr>
+              <w:fldChar w:fldCharType="end"/>
+            </w:r>
+          </w:hyperlink>
+        </w:p>
+        <w:p>
+          <w:pPr>
+            <w:pStyle w:val="31"/>
+            <w:tabs>
+              <w:tab w:val="left" w:pos="1540"/>
+              <w:tab w:val="right" w:leader="dot" w:pos="9345"/>
+            </w:tabs>
+            <w:rPr>
+              <w:rFonts w:asciiTheme="minorHAnsi" w:hAnsiTheme="minorHAnsi"/>
+              <w:noProof/>
+              <w:sz w:val="22"/>
+            </w:rPr>
+          </w:pPr>
+          <w:hyperlink w:anchor="_Toc272673507" w:history="1">
+            <w:r>
+              <w:rPr>
+                <w:rStyle w:val="a4"/>
+                <w:rFonts w:eastAsia="Times New Roman"/>
+                <w:noProof/>
+              </w:rPr>
+              <w:t>1.1.4.</w:t>
+            </w:r>
+            <w:r>
+              <w:rPr>
+                <w:rFonts w:asciiTheme="minorHAnsi" w:hAnsiTheme="minorHAnsi"/>
+                <w:noProof/>
+                <w:sz w:val="22"/>
+              </w:rPr>
+              <w:tab/>
+            </w:r>
+            <w:r>
+              <w:rPr>
+                <w:rStyle w:val="a4"/>
+                <w:rFonts w:eastAsia="Times New Roman"/>
+                <w:noProof/>
+              </w:rPr>
+              <w:t>Google Talk</w:t>
+            </w:r>
+            <w:r>
+              <w:rPr>
+                <w:noProof/>
+                <w:webHidden/>
+              </w:rPr>
+              <w:tab/>
+            </w:r>
+            <w:r>
+              <w:rPr>
+                <w:noProof/>
+                <w:webHidden/>
+              </w:rPr>
+              <w:fldChar w:fldCharType="begin"/>
+            </w:r>
+            <w:r>
+              <w:rPr>
+                <w:noProof/>
+                <w:webHidden/>
+              </w:rPr>
+              <w:instrText xml:space="preserve"> PAGEREF _Toc272673507 \h </w:instrText>
+            </w:r>
+            <w:r>
+              <w:rPr>
+                <w:noProof/>
+                <w:webHidden/>
+              </w:rPr>
+            </w:r>
+            <w:r>
+              <w:rPr>
+                <w:noProof/>
+                <w:webHidden/>
+              </w:rPr>
+              <w:fldChar w:fldCharType="separate"/>
+            </w:r>
+            <w:r>
+              <w:rPr>
+                <w:noProof/>
+                <w:webHidden/>
+              </w:rPr>
+              <w:t>5</w:t>
+            </w:r>
+            <w:r>
+              <w:rPr>
+                <w:noProof/>
+                <w:webHidden/>
+              </w:rPr>
+              <w:fldChar w:fldCharType="end"/>
+            </w:r>
+          </w:hyperlink>
+        </w:p>
+        <w:p>
+          <w:pPr>
+            <w:pStyle w:val="31"/>
+            <w:tabs>
+              <w:tab w:val="left" w:pos="1540"/>
+              <w:tab w:val="right" w:leader="dot" w:pos="9345"/>
+            </w:tabs>
+            <w:rPr>
+              <w:rFonts w:asciiTheme="minorHAnsi" w:hAnsiTheme="minorHAnsi"/>
+              <w:noProof/>
+              <w:sz w:val="22"/>
+            </w:rPr>
+          </w:pPr>
+          <w:hyperlink w:anchor="_Toc272673508" w:history="1">
+            <w:r>
+              <w:rPr>
+                <w:rStyle w:val="a4"/>
+                <w:rFonts w:eastAsia="Times New Roman"/>
+                <w:noProof/>
+              </w:rPr>
+              <w:t>1.1.5.</w:t>
+            </w:r>
+            <w:r>
+              <w:rPr>
+                <w:rFonts w:asciiTheme="minorHAnsi" w:hAnsiTheme="minorHAnsi"/>
+                <w:noProof/>
+                <w:sz w:val="22"/>
+              </w:rPr>
+              <w:tab/>
+            </w:r>
+            <w:r>
+              <w:rPr>
+                <w:rStyle w:val="a4"/>
+                <w:rFonts w:eastAsia="Times New Roman"/>
+                <w:noProof/>
+              </w:rPr>
+              <w:t>IRC</w:t>
+            </w:r>
+            <w:r>
+              <w:rPr>
+                <w:noProof/>
+                <w:webHidden/>
+              </w:rPr>
+              <w:tab/>
+            </w:r>
+            <w:r>
+              <w:rPr>
+                <w:noProof/>
+                <w:webHidden/>
+              </w:rPr>
+              <w:fldChar w:fldCharType="begin"/>
+            </w:r>
+            <w:r>
+              <w:rPr>
+                <w:noProof/>
+                <w:webHidden/>
+              </w:rPr>
+              <w:instrText xml:space="preserve"> PAGEREF _Toc272673508 \h </w:instrText>
+            </w:r>
+            <w:r>
+              <w:rPr>
+                <w:noProof/>
+                <w:webHidden/>
+              </w:rPr>
+            </w:r>
+            <w:r>
+              <w:rPr>
+                <w:noProof/>
+                <w:webHidden/>
+              </w:rPr>
+              <w:fldChar w:fldCharType="separate"/>
+            </w:r>
+            <w:r>
+              <w:rPr>
+                <w:noProof/>
+                <w:webHidden/>
+              </w:rPr>
+              <w:t>5</w:t>
+            </w:r>
+            <w:r>
+              <w:rPr>
+                <w:noProof/>
+                <w:webHidden/>
+              </w:rPr>
+              <w:fldChar w:fldCharType="end"/>
+            </w:r>
+          </w:hyperlink>
+        </w:p>
+        <w:p>
+          <w:pPr>
+            <w:pStyle w:val="31"/>
+            <w:tabs>
+              <w:tab w:val="left" w:pos="1540"/>
+              <w:tab w:val="right" w:leader="dot" w:pos="9345"/>
+            </w:tabs>
+            <w:rPr>
+              <w:rFonts w:asciiTheme="minorHAnsi" w:hAnsiTheme="minorHAnsi"/>
+              <w:noProof/>
+              <w:sz w:val="22"/>
+            </w:rPr>
+          </w:pPr>
+          <w:hyperlink w:anchor="_Toc272673509" w:history="1">
+            <w:r>
+              <w:rPr>
+                <w:rStyle w:val="a4"/>
+                <w:rFonts w:eastAsia="Times New Roman"/>
+                <w:noProof/>
+              </w:rPr>
+              <w:t>1.1.6.</w:t>
+            </w:r>
+            <w:r>
+              <w:rPr>
+                <w:rFonts w:asciiTheme="minorHAnsi" w:hAnsiTheme="minorHAnsi"/>
+                <w:noProof/>
+                <w:sz w:val="22"/>
+              </w:rPr>
+              <w:tab/>
+            </w:r>
+            <w:r>
+              <w:rPr>
+                <w:rStyle w:val="a4"/>
+                <w:rFonts w:eastAsia="Times New Roman"/>
+                <w:noProof/>
+              </w:rPr>
+              <w:t>Веб-чаты</w:t>
+            </w:r>
+            <w:r>
+              <w:rPr>
+                <w:noProof/>
+                <w:webHidden/>
+              </w:rPr>
+              <w:tab/>
+            </w:r>
+            <w:r>
+              <w:rPr>
+                <w:noProof/>
+                <w:webHidden/>
+              </w:rPr>
+              <w:fldChar w:fldCharType="begin"/>
+            </w:r>
+            <w:r>
+              <w:rPr>
+                <w:noProof/>
+                <w:webHidden/>
+              </w:rPr>
+              <w:instrText xml:space="preserve"> PAGEREF _Toc272673509 \h </w:instrText>
+            </w:r>
+            <w:r>
+              <w:rPr>
+                <w:noProof/>
+                <w:webHidden/>
+              </w:rPr>
+            </w:r>
+            <w:r>
+              <w:rPr>
+                <w:noProof/>
+                <w:webHidden/>
+              </w:rPr>
+              <w:fldChar w:fldCharType="separate"/>
+            </w:r>
+            <w:r>
+              <w:rPr>
+                <w:noProof/>
+                <w:webHidden/>
+              </w:rPr>
+              <w:t>6</w:t>
+            </w:r>
+            <w:r>
+              <w:rPr>
+                <w:noProof/>
+                <w:webHidden/>
+              </w:rPr>
+              <w:fldChar w:fldCharType="end"/>
+            </w:r>
+          </w:hyperlink>
+        </w:p>
+        <w:p>
+          <w:pPr>
+            <w:pStyle w:val="21"/>
+            <w:tabs>
+              <w:tab w:val="left" w:pos="1100"/>
+              <w:tab w:val="right" w:leader="dot" w:pos="9345"/>
+            </w:tabs>
+            <w:rPr>
+              <w:rFonts w:asciiTheme="minorHAnsi" w:hAnsiTheme="minorHAnsi"/>
+              <w:noProof/>
+              <w:sz w:val="22"/>
+            </w:rPr>
+          </w:pPr>
+          <w:hyperlink w:anchor="_Toc272673510" w:history="1">
+            <w:r>
+              <w:rPr>
+                <w:rStyle w:val="a4"/>
+                <w:rFonts w:eastAsia="Times New Roman"/>
+                <w:noProof/>
+              </w:rPr>
+              <w:t>1.2.</w:t>
+            </w:r>
+            <w:r>
+              <w:rPr>
+                <w:rFonts w:asciiTheme="minorHAnsi" w:hAnsiTheme="minorHAnsi"/>
+                <w:noProof/>
+                <w:sz w:val="22"/>
+              </w:rPr>
+              <w:tab/>
+            </w:r>
+            <w:r>
+              <w:rPr>
+                <w:rStyle w:val="a4"/>
+                <w:rFonts w:eastAsia="Times New Roman"/>
+                <w:noProof/>
+              </w:rPr>
+              <w:t>Подведение итогов обзорного анализа</w:t>
+            </w:r>
+            <w:r>
+              <w:rPr>
+                <w:noProof/>
+                <w:webHidden/>
+              </w:rPr>
+              <w:tab/>
+            </w:r>
+            <w:r>
+              <w:rPr>
+                <w:noProof/>
+                <w:webHidden/>
+              </w:rPr>
+              <w:fldChar w:fldCharType="begin"/>
+            </w:r>
+            <w:r>
+              <w:rPr>
+                <w:noProof/>
+                <w:webHidden/>
+              </w:rPr>
+              <w:instrText xml:space="preserve"> PAGEREF _Toc272673510 \h </w:instrText>
+            </w:r>
+            <w:r>
+              <w:rPr>
+                <w:noProof/>
+                <w:webHidden/>
+              </w:rPr>
+            </w:r>
+            <w:r>
+              <w:rPr>
+                <w:noProof/>
+                <w:webHidden/>
+              </w:rPr>
+              <w:fldChar w:fldCharType="separate"/>
+            </w:r>
+            <w:r>
+              <w:rPr>
+                <w:noProof/>
+                <w:webHidden/>
+              </w:rPr>
+              <w:t>7</w:t>
+            </w:r>
+            <w:r>
+              <w:rPr>
+                <w:noProof/>
+                <w:webHidden/>
+              </w:rPr>
+              <w:fldChar w:fldCharType="end"/>
+            </w:r>
+          </w:hyperlink>
+        </w:p>
+        <w:p>
+          <w:pPr>
+            <w:pStyle w:val="21"/>
+            <w:tabs>
+              <w:tab w:val="left" w:pos="1100"/>
+              <w:tab w:val="right" w:leader="dot" w:pos="9345"/>
+            </w:tabs>
+            <w:rPr>
+              <w:rFonts w:asciiTheme="minorHAnsi" w:hAnsiTheme="minorHAnsi"/>
+              <w:noProof/>
+              <w:sz w:val="22"/>
+            </w:rPr>
+          </w:pPr>
+          <w:hyperlink w:anchor="_Toc272673511" w:history="1">
+            <w:r>
+              <w:rPr>
+                <w:rStyle w:val="a4"/>
+                <w:rFonts w:eastAsia="Times New Roman"/>
+                <w:noProof/>
+              </w:rPr>
+              <w:t>1.3.</w:t>
+            </w:r>
+            <w:r>
+              <w:rPr>
+                <w:rFonts w:asciiTheme="minorHAnsi" w:hAnsiTheme="minorHAnsi"/>
+                <w:noProof/>
+                <w:sz w:val="22"/>
+              </w:rPr>
+              <w:tab/>
+            </w:r>
+            <w:r>
+              <w:rPr>
+                <w:rStyle w:val="a4"/>
+                <w:rFonts w:eastAsia="Times New Roman"/>
+                <w:noProof/>
+              </w:rPr>
+              <w:t>Вывод</w:t>
+            </w:r>
+            <w:r>
+              <w:rPr>
+                <w:noProof/>
+                <w:webHidden/>
+              </w:rPr>
+              <w:tab/>
+            </w:r>
+            <w:r>
+              <w:rPr>
+                <w:noProof/>
+                <w:webHidden/>
+              </w:rPr>
+              <w:fldChar w:fldCharType="begin"/>
+            </w:r>
+            <w:r>
+              <w:rPr>
+                <w:noProof/>
+                <w:webHidden/>
+              </w:rPr>
+              <w:instrText xml:space="preserve"> PAGEREF _Toc272673511 \h </w:instrText>
+            </w:r>
+            <w:r>
+              <w:rPr>
+                <w:noProof/>
+                <w:webHidden/>
+              </w:rPr>
+            </w:r>
+            <w:r>
+              <w:rPr>
+                <w:noProof/>
+                <w:webHidden/>
+              </w:rPr>
+              <w:fldChar w:fldCharType="separate"/>
+            </w:r>
+            <w:r>
+              <w:rPr>
+                <w:noProof/>
+                <w:webHidden/>
+              </w:rPr>
+              <w:t>8</w:t>
             </w:r>
             <w:r>
               <w:rPr>
@@ -1112,20 +988,24 @@
               <w:tab w:val="right" w:leader="dot" w:pos="9345"/>
             </w:tabs>
             <w:rPr>
+              <w:rFonts w:asciiTheme="minorHAnsi" w:hAnsiTheme="minorHAnsi"/>
               <w:noProof/>
+              <w:sz w:val="22"/>
             </w:rPr>
           </w:pPr>
-          <w:hyperlink w:anchor="_Toc272672470" w:history="1">
+          <w:hyperlink w:anchor="_Toc272673512" w:history="1">
             <w:r>
               <w:rPr>
                 <w:rStyle w:val="a4"/>
                 <w:noProof/>
               </w:rPr>
-              <w:t>3.</w:t>
-            </w:r>
-            <w:r>
-              <w:rPr>
-                <w:noProof/>
+              <w:t>2.</w:t>
+            </w:r>
+            <w:r>
+              <w:rPr>
+                <w:rFonts w:asciiTheme="minorHAnsi" w:hAnsiTheme="minorHAnsi"/>
+                <w:noProof/>
+                <w:sz w:val="22"/>
               </w:rPr>
               <w:tab/>
             </w:r>
@@ -1134,7 +1014,7 @@
                 <w:rStyle w:val="a4"/>
                 <w:noProof/>
               </w:rPr>
-              <w:t>Технологическая часть</w:t>
+              <w:t>Конструкторская часть</w:t>
             </w:r>
             <w:r>
               <w:rPr>
@@ -1155,7 +1035,7 @@
                 <w:noProof/>
                 <w:webHidden/>
               </w:rPr>
-              <w:instrText xml:space="preserve"> PAGEREF _Toc272672470 \h </w:instrText>
+              <w:instrText xml:space="preserve"> PAGEREF _Toc272673512 \h </w:instrText>
             </w:r>
             <w:r>
               <w:rPr>
@@ -1175,7 +1055,7 @@
                 <w:noProof/>
                 <w:webHidden/>
               </w:rPr>
-              <w:t>12</w:t>
+              <w:t>11</w:t>
             </w:r>
             <w:r>
               <w:rPr>
@@ -1194,20 +1074,24 @@
               <w:tab w:val="right" w:leader="dot" w:pos="9345"/>
             </w:tabs>
             <w:rPr>
+              <w:rFonts w:asciiTheme="minorHAnsi" w:hAnsiTheme="minorHAnsi"/>
               <w:noProof/>
+              <w:sz w:val="22"/>
             </w:rPr>
           </w:pPr>
-          <w:hyperlink w:anchor="_Toc272672471" w:history="1">
+          <w:hyperlink w:anchor="_Toc272673513" w:history="1">
             <w:r>
               <w:rPr>
                 <w:rStyle w:val="a4"/>
                 <w:noProof/>
               </w:rPr>
-              <w:t>4.</w:t>
-            </w:r>
-            <w:r>
-              <w:rPr>
-                <w:noProof/>
+              <w:t>3.</w:t>
+            </w:r>
+            <w:r>
+              <w:rPr>
+                <w:rFonts w:asciiTheme="minorHAnsi" w:hAnsiTheme="minorHAnsi"/>
+                <w:noProof/>
+                <w:sz w:val="22"/>
               </w:rPr>
               <w:tab/>
             </w:r>
@@ -1216,7 +1100,7 @@
                 <w:rStyle w:val="a4"/>
                 <w:noProof/>
               </w:rPr>
-              <w:t>Заключение</w:t>
+              <w:t>Технологическая часть</w:t>
             </w:r>
             <w:r>
               <w:rPr>
@@ -1237,7 +1121,7 @@
                 <w:noProof/>
                 <w:webHidden/>
               </w:rPr>
-              <w:instrText xml:space="preserve"> PAGEREF _Toc272672471 \h </w:instrText>
+              <w:instrText xml:space="preserve"> PAGEREF _Toc272673513 \h </w:instrText>
             </w:r>
             <w:r>
               <w:rPr>
@@ -1257,7 +1141,7 @@
                 <w:noProof/>
                 <w:webHidden/>
               </w:rPr>
-              <w:t>13</w:t>
+              <w:t>12</w:t>
             </w:r>
             <w:r>
               <w:rPr>
@@ -1276,20 +1160,24 @@
               <w:tab w:val="right" w:leader="dot" w:pos="9345"/>
             </w:tabs>
             <w:rPr>
+              <w:rFonts w:asciiTheme="minorHAnsi" w:hAnsiTheme="minorHAnsi"/>
               <w:noProof/>
+              <w:sz w:val="22"/>
             </w:rPr>
           </w:pPr>
-          <w:hyperlink w:anchor="_Toc272672472" w:history="1">
+          <w:hyperlink w:anchor="_Toc272673514" w:history="1">
             <w:r>
               <w:rPr>
                 <w:rStyle w:val="a4"/>
                 <w:noProof/>
               </w:rPr>
-              <w:t>5.</w:t>
-            </w:r>
-            <w:r>
-              <w:rPr>
-                <w:noProof/>
+              <w:t>4.</w:t>
+            </w:r>
+            <w:r>
+              <w:rPr>
+                <w:rFonts w:asciiTheme="minorHAnsi" w:hAnsiTheme="minorHAnsi"/>
+                <w:noProof/>
+                <w:sz w:val="22"/>
               </w:rPr>
               <w:tab/>
             </w:r>
@@ -1298,7 +1186,7 @@
                 <w:rStyle w:val="a4"/>
                 <w:noProof/>
               </w:rPr>
-              <w:t>Приложение А</w:t>
+              <w:t>Заключение</w:t>
             </w:r>
             <w:r>
               <w:rPr>
@@ -1319,7 +1207,7 @@
                 <w:noProof/>
                 <w:webHidden/>
               </w:rPr>
-              <w:instrText xml:space="preserve"> PAGEREF _Toc272672472 \h </w:instrText>
+              <w:instrText xml:space="preserve"> PAGEREF _Toc272673514 \h </w:instrText>
             </w:r>
             <w:r>
               <w:rPr>
@@ -1339,7 +1227,7 @@
                 <w:noProof/>
                 <w:webHidden/>
               </w:rPr>
-              <w:t>14</w:t>
+              <w:t>13</w:t>
             </w:r>
             <w:r>
               <w:rPr>
@@ -1358,20 +1246,110 @@
               <w:tab w:val="right" w:leader="dot" w:pos="9345"/>
             </w:tabs>
             <w:rPr>
+              <w:rFonts w:asciiTheme="minorHAnsi" w:hAnsiTheme="minorHAnsi"/>
               <w:noProof/>
+              <w:sz w:val="22"/>
             </w:rPr>
           </w:pPr>
-          <w:hyperlink w:anchor="_Toc272672473" w:history="1">
+          <w:hyperlink w:anchor="_Toc272673515" w:history="1">
             <w:r>
               <w:rPr>
                 <w:rStyle w:val="a4"/>
                 <w:noProof/>
               </w:rPr>
+              <w:t>5.</w:t>
+            </w:r>
+            <w:r>
+              <w:rPr>
+                <w:rFonts w:asciiTheme="minorHAnsi" w:hAnsiTheme="minorHAnsi"/>
+                <w:noProof/>
+                <w:sz w:val="22"/>
+              </w:rPr>
+              <w:tab/>
+            </w:r>
+            <w:r>
+              <w:rPr>
+                <w:rStyle w:val="a4"/>
+                <w:noProof/>
+              </w:rPr>
+              <w:t>Приложение А</w:t>
+            </w:r>
+            <w:r>
+              <w:rPr>
+                <w:noProof/>
+                <w:webHidden/>
+              </w:rPr>
+              <w:tab/>
+            </w:r>
+            <w:r>
+              <w:rPr>
+                <w:noProof/>
+                <w:webHidden/>
+              </w:rPr>
+              <w:fldChar w:fldCharType="begin"/>
+            </w:r>
+            <w:r>
+              <w:rPr>
+                <w:noProof/>
+                <w:webHidden/>
+              </w:rPr>
+              <w:instrText xml:space="preserve"> PAGEREF _Toc272673515 \h </w:instrText>
+            </w:r>
+            <w:r>
+              <w:rPr>
+                <w:noProof/>
+                <w:webHidden/>
+              </w:rPr>
+            </w:r>
+            <w:r>
+              <w:rPr>
+                <w:noProof/>
+                <w:webHidden/>
+              </w:rPr>
+              <w:fldChar w:fldCharType="separate"/>
+            </w:r>
+            <w:r>
+              <w:rPr>
+                <w:noProof/>
+                <w:webHidden/>
+              </w:rPr>
+              <w:t>14</w:t>
+            </w:r>
+            <w:r>
+              <w:rPr>
+                <w:noProof/>
+                <w:webHidden/>
+              </w:rPr>
+              <w:fldChar w:fldCharType="end"/>
+            </w:r>
+          </w:hyperlink>
+        </w:p>
+        <w:p>
+          <w:pPr>
+            <w:pStyle w:val="11"/>
+            <w:tabs>
+              <w:tab w:val="left" w:pos="560"/>
+              <w:tab w:val="right" w:leader="dot" w:pos="9345"/>
+            </w:tabs>
+            <w:rPr>
+              <w:rFonts w:asciiTheme="minorHAnsi" w:hAnsiTheme="minorHAnsi"/>
+              <w:noProof/>
+              <w:sz w:val="22"/>
+            </w:rPr>
+          </w:pPr>
+          <w:hyperlink w:anchor="_Toc272673516" w:history="1">
+            <w:r>
+              <w:rPr>
+                <w:rStyle w:val="a4"/>
+                <w:noProof/>
+              </w:rPr>
               <w:t>6.</w:t>
             </w:r>
             <w:r>
               <w:rPr>
-                <w:noProof/>
+                <w:rFonts w:asciiTheme="minorHAnsi" w:hAnsiTheme="minorHAnsi"/>
+                <w:noProof/>
+                <w:sz w:val="22"/>
               </w:rPr>
               <w:tab/>
             </w:r>
@@ -1401,7 +1379,7 @@
                 <w:noProof/>
                 <w:webHidden/>
               </w:rPr>
-              <w:instrText xml:space="preserve"> PAGEREF _Toc272672473 \h </w:instrText>
+              <w:instrText xml:space="preserve"> PAGEREF _Toc272673516 \h </w:instrText>
             </w:r>
             <w:r>
               <w:rPr>
@@ -1448,7 +1426,7 @@
       <w:pPr>
         <w:pStyle w:val="1"/>
       </w:pPr>
-      <w:bookmarkStart w:id="0" w:name="_Toc272672458"/>
+      <w:bookmarkStart w:id="0" w:name="_Toc272673501"/>
       <w:r>
         <w:lastRenderedPageBreak/>
         <w:t>Введение</w:t>
@@ -1471,7 +1449,7 @@
           <w:numId w:val="8"/>
         </w:numPr>
       </w:pPr>
-      <w:bookmarkStart w:id="1" w:name="_Toc272672459"/>
+      <w:bookmarkStart w:id="1" w:name="_Toc272673502"/>
       <w:r>
         <w:lastRenderedPageBreak/>
         <w:t>Исследовательская часть</w:t>
@@ -2149,6 +2127,7 @@
           <w:numId w:val="8"/>
         </w:numPr>
       </w:pPr>
+      <w:bookmarkStart w:id="2" w:name="_Toc272673503"/>
       <w:r>
         <w:rPr>
           <w:szCs w:val="24"/>
@@ -2156,6 +2135,7 @@
         <w:lastRenderedPageBreak/>
         <w:t>Анализ существующих систем</w:t>
       </w:r>
+      <w:bookmarkEnd w:id="2"/>
     </w:p>
     <w:p>
       <w:pPr>
@@ -2165,13 +2145,13 @@
           <w:numId w:val="8"/>
         </w:numPr>
       </w:pPr>
-      <w:bookmarkStart w:id="2" w:name="_Ref272667166"/>
-      <w:bookmarkStart w:id="3" w:name="_Toc272672461"/>
+      <w:bookmarkStart w:id="3" w:name="_Ref272667166"/>
+      <w:bookmarkStart w:id="4" w:name="_Toc272673504"/>
       <w:r>
         <w:t>ICQ</w:t>
       </w:r>
-      <w:bookmarkEnd w:id="2"/>
       <w:bookmarkEnd w:id="3"/>
+      <w:bookmarkEnd w:id="4"/>
     </w:p>
     <w:p>
       <w:pPr>
@@ -2286,16 +2266,16 @@
           <w:rFonts w:eastAsia="Times New Roman"/>
         </w:rPr>
       </w:pPr>
-      <w:bookmarkStart w:id="4" w:name="_Ref272667246"/>
-      <w:bookmarkStart w:id="5" w:name="_Toc272672462"/>
+      <w:bookmarkStart w:id="5" w:name="_Ref272667246"/>
+      <w:bookmarkStart w:id="6" w:name="_Toc272673505"/>
       <w:r>
         <w:rPr>
           <w:rFonts w:eastAsia="Times New Roman"/>
         </w:rPr>
         <w:t>Windows Live Messenger</w:t>
       </w:r>
-      <w:bookmarkEnd w:id="4"/>
       <w:bookmarkEnd w:id="5"/>
+      <w:bookmarkEnd w:id="6"/>
     </w:p>
     <w:p>
       <w:pPr>
@@ -2390,8 +2370,8 @@
           <w:rFonts w:eastAsia="Times New Roman"/>
         </w:rPr>
       </w:pPr>
-      <w:bookmarkStart w:id="6" w:name="_Ref272667275"/>
-      <w:bookmarkStart w:id="7" w:name="_Toc272672463"/>
+      <w:bookmarkStart w:id="7" w:name="_Ref272667275"/>
+      <w:bookmarkStart w:id="8" w:name="_Toc272673506"/>
       <w:r>
         <w:rPr>
           <w:rFonts w:eastAsia="Times New Roman"/>
@@ -2399,8 +2379,8 @@
         <w:lastRenderedPageBreak/>
         <w:t>Skype</w:t>
       </w:r>
-      <w:bookmarkEnd w:id="6"/>
       <w:bookmarkEnd w:id="7"/>
+      <w:bookmarkEnd w:id="8"/>
     </w:p>
     <w:p>
       <w:pPr>
@@ -2501,16 +2481,16 @@
           <w:rFonts w:eastAsia="Times New Roman"/>
         </w:rPr>
       </w:pPr>
-      <w:bookmarkStart w:id="8" w:name="_Ref272667287"/>
-      <w:bookmarkStart w:id="9" w:name="_Toc272672464"/>
+      <w:bookmarkStart w:id="9" w:name="_Ref272667287"/>
+      <w:bookmarkStart w:id="10" w:name="_Toc272673507"/>
       <w:r>
         <w:rPr>
           <w:rFonts w:eastAsia="Times New Roman"/>
         </w:rPr>
         <w:t>Google Talk</w:t>
       </w:r>
-      <w:bookmarkEnd w:id="8"/>
       <w:bookmarkEnd w:id="9"/>
+      <w:bookmarkEnd w:id="10"/>
     </w:p>
     <w:p>
       <w:pPr>
@@ -2675,16 +2655,16 @@
           <w:rFonts w:eastAsia="Times New Roman"/>
         </w:rPr>
       </w:pPr>
-      <w:bookmarkStart w:id="10" w:name="_Ref272667306"/>
-      <w:bookmarkStart w:id="11" w:name="_Toc272672465"/>
+      <w:bookmarkStart w:id="11" w:name="_Ref272667306"/>
+      <w:bookmarkStart w:id="12" w:name="_Toc272673508"/>
       <w:r>
         <w:rPr>
           <w:rFonts w:eastAsia="Times New Roman"/>
         </w:rPr>
         <w:t>IRC</w:t>
       </w:r>
-      <w:bookmarkEnd w:id="10"/>
       <w:bookmarkEnd w:id="11"/>
+      <w:bookmarkEnd w:id="12"/>
     </w:p>
     <w:p>
       <w:pPr>
@@ -2850,16 +2830,16 @@
           <w:rFonts w:eastAsia="Times New Roman"/>
         </w:rPr>
       </w:pPr>
-      <w:bookmarkStart w:id="12" w:name="_Ref272667323"/>
-      <w:bookmarkStart w:id="13" w:name="_Toc272672466"/>
+      <w:bookmarkStart w:id="13" w:name="_Ref272667323"/>
+      <w:bookmarkStart w:id="14" w:name="_Toc272673509"/>
       <w:r>
         <w:rPr>
           <w:rFonts w:eastAsia="Times New Roman"/>
         </w:rPr>
         <w:t>Веб-чаты</w:t>
       </w:r>
-      <w:bookmarkEnd w:id="12"/>
       <w:bookmarkEnd w:id="13"/>
+      <w:bookmarkEnd w:id="14"/>
     </w:p>
     <w:p>
       <w:pPr>
@@ -3006,7 +2986,7 @@
           <w:rFonts w:eastAsia="Times New Roman"/>
         </w:rPr>
       </w:pPr>
-      <w:bookmarkStart w:id="14" w:name="_Toc272672467"/>
+      <w:bookmarkStart w:id="15" w:name="_Toc272673510"/>
       <w:r>
         <w:rPr>
           <w:rFonts w:eastAsia="Times New Roman"/>
@@ -3019,7 +2999,7 @@
         </w:rPr>
         <w:t xml:space="preserve"> обзорного анализа</w:t>
       </w:r>
-      <w:bookmarkEnd w:id="14"/>
+      <w:bookmarkEnd w:id="15"/>
     </w:p>
     <w:p>
       <w:pPr>
@@ -3372,14 +3352,14 @@
           <w:rFonts w:eastAsia="Times New Roman"/>
         </w:rPr>
       </w:pPr>
-      <w:bookmarkStart w:id="15" w:name="_Toc272672468"/>
+      <w:bookmarkStart w:id="16" w:name="_Toc272673511"/>
       <w:r>
         <w:rPr>
           <w:rFonts w:eastAsia="Times New Roman"/>
         </w:rPr>
         <w:t>Вывод</w:t>
       </w:r>
-      <w:bookmarkEnd w:id="15"/>
+      <w:bookmarkEnd w:id="16"/>
     </w:p>
     <w:p>
       <w:pPr>
@@ -3921,12 +3901,12 @@
           <w:numId w:val="8"/>
         </w:numPr>
       </w:pPr>
-      <w:bookmarkStart w:id="16" w:name="_Toc272672469"/>
+      <w:bookmarkStart w:id="17" w:name="_Toc272673512"/>
       <w:r>
         <w:lastRenderedPageBreak/>
         <w:t>Конструкторская часть</w:t>
       </w:r>
-      <w:bookmarkEnd w:id="16"/>
+      <w:bookmarkEnd w:id="17"/>
     </w:p>
     <w:p/>
     <w:p/>
@@ -3951,12 +3931,12 @@
           <w:numId w:val="8"/>
         </w:numPr>
       </w:pPr>
-      <w:bookmarkStart w:id="17" w:name="_Toc272672470"/>
+      <w:bookmarkStart w:id="18" w:name="_Toc272673513"/>
       <w:r>
         <w:lastRenderedPageBreak/>
         <w:t>Технологическая часть</w:t>
       </w:r>
-      <w:bookmarkEnd w:id="17"/>
+      <w:bookmarkEnd w:id="18"/>
     </w:p>
     <w:p>
       <w:pPr>
@@ -3978,12 +3958,12 @@
           <w:numId w:val="8"/>
         </w:numPr>
       </w:pPr>
-      <w:bookmarkStart w:id="18" w:name="_Toc272672471"/>
+      <w:bookmarkStart w:id="19" w:name="_Toc272673514"/>
       <w:r>
         <w:lastRenderedPageBreak/>
         <w:t>Заключение</w:t>
       </w:r>
-      <w:bookmarkEnd w:id="18"/>
+      <w:bookmarkEnd w:id="19"/>
     </w:p>
     <w:p>
       <w:pPr>
@@ -4005,12 +3985,12 @@
           <w:numId w:val="8"/>
         </w:numPr>
       </w:pPr>
-      <w:bookmarkStart w:id="19" w:name="_Toc272672472"/>
+      <w:bookmarkStart w:id="20" w:name="_Toc272673515"/>
       <w:r>
         <w:lastRenderedPageBreak/>
         <w:t>Приложение А</w:t>
       </w:r>
-      <w:bookmarkEnd w:id="19"/>
+      <w:bookmarkEnd w:id="20"/>
     </w:p>
     <w:p>
       <w:pPr>
@@ -4032,12 +4012,12 @@
           <w:numId w:val="8"/>
         </w:numPr>
       </w:pPr>
-      <w:bookmarkStart w:id="20" w:name="_Toc272672473"/>
+      <w:bookmarkStart w:id="21" w:name="_Toc272673516"/>
       <w:r>
         <w:lastRenderedPageBreak/>
         <w:t>Список литературы</w:t>
       </w:r>
-      <w:bookmarkEnd w:id="20"/>
+      <w:bookmarkEnd w:id="21"/>
     </w:p>
     <w:p>
       <w:pPr>

</xml_diff>